<commit_message>
Integrating InspectCode Report; Releasing v1.0.0.1.
</commit_message>
<xml_diff>
--- a/Doc/SolutionTool User Guid - Running with a Real Repository.docx
+++ b/Doc/SolutionTool User Guid - Running with a Real Repository.docx
@@ -7,8 +7,13 @@
         <w:pStyle w:val="Title"/>
         <w:jc w:val="center"/>
       </w:pPr>
-      <w:r>
-        <w:t xml:space="preserve">SolutionTool User </w:t>
+      <w:proofErr w:type="spellStart"/>
+      <w:r>
+        <w:t>SolutionTool</w:t>
+      </w:r>
+      <w:proofErr w:type="spellEnd"/>
+      <w:r>
+        <w:t xml:space="preserve"> User </w:t>
       </w:r>
       <w:r>
         <w:t>Guide</w:t>
@@ -40,15 +45,36 @@
         <w:t xml:space="preserve">User </w:t>
       </w:r>
       <w:r>
-        <w:t>Guide and Install SolutionTool</w:t>
-      </w:r>
-    </w:p>
-    <w:p>
-      <w:r>
-        <w:t>Before running with any real repository, please take a look at the SolutionTool User G</w:t>
-      </w:r>
-      <w:r>
-        <w:t>uide document, which include the content of customizing file structure template, specifying InspecCode executable path, creating new projects and running checks on projects. The document is available at:</w:t>
+        <w:t xml:space="preserve">Guide and Install </w:t>
+      </w:r>
+      <w:proofErr w:type="spellStart"/>
+      <w:r>
+        <w:t>SolutionTool</w:t>
+      </w:r>
+      <w:proofErr w:type="spellEnd"/>
+    </w:p>
+    <w:p>
+      <w:r>
+        <w:t xml:space="preserve">Before running with any real repository, please take a look at the </w:t>
+      </w:r>
+      <w:proofErr w:type="spellStart"/>
+      <w:r>
+        <w:t>SolutionTool</w:t>
+      </w:r>
+      <w:proofErr w:type="spellEnd"/>
+      <w:r>
+        <w:t xml:space="preserve"> User G</w:t>
+      </w:r>
+      <w:r>
+        <w:t xml:space="preserve">uide document, which include the content of customizing file structure template, specifying </w:t>
+      </w:r>
+      <w:proofErr w:type="spellStart"/>
+      <w:r>
+        <w:t>InspecCode</w:t>
+      </w:r>
+      <w:proofErr w:type="spellEnd"/>
+      <w:r>
+        <w:t xml:space="preserve"> executable path, creating new projects and running checks on projects. The document is available at:</w:t>
       </w:r>
     </w:p>
     <w:p>
@@ -62,8 +88,13 @@
       </w:hyperlink>
     </w:p>
     <w:p>
-      <w:r>
-        <w:t xml:space="preserve">SolutionTool (v1.0.0.0) </w:t>
+      <w:proofErr w:type="spellStart"/>
+      <w:r>
+        <w:t>SolutionTool</w:t>
+      </w:r>
+      <w:proofErr w:type="spellEnd"/>
+      <w:r>
+        <w:t xml:space="preserve"> (v1.0.0.0) </w:t>
       </w:r>
       <w:r>
         <w:t xml:space="preserve">is shipped as </w:t>
@@ -72,7 +103,15 @@
         <w:t>an</w:t>
       </w:r>
       <w:r>
-        <w:t xml:space="preserve"> msi file</w:t>
+        <w:t xml:space="preserve"> </w:t>
+      </w:r>
+      <w:proofErr w:type="spellStart"/>
+      <w:r>
+        <w:t>msi</w:t>
+      </w:r>
+      <w:proofErr w:type="spellEnd"/>
+      <w:r>
+        <w:t xml:space="preserve"> file</w:t>
       </w:r>
       <w:r>
         <w:t xml:space="preserve"> that can be downloaded at:</w:t>
@@ -106,19 +145,34 @@
         <w:pStyle w:val="Heading1"/>
       </w:pPr>
       <w:r>
-        <w:t xml:space="preserve">Running SolutionTool on the </w:t>
-      </w:r>
+        <w:t xml:space="preserve">Running </w:t>
+      </w:r>
+      <w:proofErr w:type="spellStart"/>
       <w:r>
         <w:t>SolutionTool</w:t>
       </w:r>
+      <w:proofErr w:type="spellEnd"/>
+      <w:r>
+        <w:t xml:space="preserve"> on the </w:t>
+      </w:r>
+      <w:proofErr w:type="spellStart"/>
+      <w:r>
+        <w:t>SolutionTool</w:t>
+      </w:r>
+      <w:proofErr w:type="spellEnd"/>
       <w:r>
         <w:t xml:space="preserve"> </w:t>
       </w:r>
+      <w:proofErr w:type="spellStart"/>
       <w:r>
         <w:t>G</w:t>
       </w:r>
       <w:r>
-        <w:t>it repository</w:t>
+        <w:t>it</w:t>
+      </w:r>
+      <w:proofErr w:type="spellEnd"/>
+      <w:r>
+        <w:t xml:space="preserve"> repository</w:t>
       </w:r>
     </w:p>
     <w:p>
@@ -126,12 +180,36 @@
         <w:pStyle w:val="Heading2"/>
       </w:pPr>
       <w:r>
-        <w:t>Map SolutionTool Git Repository to Local Folder</w:t>
-      </w:r>
-    </w:p>
-    <w:p>
-      <w:r>
-        <w:t xml:space="preserve">As you can see from below screenshot, I’ve mapped our Git project </w:t>
+        <w:t xml:space="preserve">Map </w:t>
+      </w:r>
+      <w:proofErr w:type="spellStart"/>
+      <w:r>
+        <w:t>SolutionTool</w:t>
+      </w:r>
+      <w:proofErr w:type="spellEnd"/>
+      <w:r>
+        <w:t xml:space="preserve"> </w:t>
+      </w:r>
+      <w:proofErr w:type="spellStart"/>
+      <w:r>
+        <w:t>Git</w:t>
+      </w:r>
+      <w:proofErr w:type="spellEnd"/>
+      <w:r>
+        <w:t xml:space="preserve"> Repository to Local Folder</w:t>
+      </w:r>
+    </w:p>
+    <w:p>
+      <w:r>
+        <w:t xml:space="preserve">As you can see from below screenshot, I’ve mapped our </w:t>
+      </w:r>
+      <w:proofErr w:type="spellStart"/>
+      <w:r>
+        <w:t>Git</w:t>
+      </w:r>
+      <w:proofErr w:type="spellEnd"/>
+      <w:r>
+        <w:t xml:space="preserve"> project </w:t>
       </w:r>
       <w:hyperlink r:id="rId6" w:history="1">
         <w:r>
@@ -213,7 +291,15 @@
         <w:pStyle w:val="Heading3"/>
       </w:pPr>
       <w:r>
-        <w:t>Customize File Structure Template using a GitIgnore-like Pattern</w:t>
+        <w:t xml:space="preserve">Customize File Structure Template using a </w:t>
+      </w:r>
+      <w:proofErr w:type="spellStart"/>
+      <w:r>
+        <w:t>GitIgnore</w:t>
+      </w:r>
+      <w:proofErr w:type="spellEnd"/>
+      <w:r>
+        <w:t>-like Pattern</w:t>
       </w:r>
     </w:p>
     <w:p>
@@ -269,8 +355,13 @@
         <w:pStyle w:val="Heading3"/>
       </w:pPr>
       <w:r>
-        <w:t>Specify Executable Path to InspectCode</w:t>
-      </w:r>
+        <w:t xml:space="preserve">Specify Executable Path to </w:t>
+      </w:r>
+      <w:proofErr w:type="spellStart"/>
+      <w:r>
+        <w:t>InspectCode</w:t>
+      </w:r>
+      <w:proofErr w:type="spellEnd"/>
     </w:p>
     <w:p>
       <w:r>
@@ -325,7 +416,15 @@
       </w:pPr>
       <w:r>
         <w:lastRenderedPageBreak/>
-        <w:t>Create a New Project by Select Target Folder of our Local Git Repository</w:t>
+        <w:t xml:space="preserve">Create a New Project by Select Target Folder of our Local </w:t>
+      </w:r>
+      <w:proofErr w:type="spellStart"/>
+      <w:r>
+        <w:t>Git</w:t>
+      </w:r>
+      <w:proofErr w:type="spellEnd"/>
+      <w:r>
+        <w:t xml:space="preserve"> Repository</w:t>
       </w:r>
     </w:p>
     <w:p>
@@ -421,8 +520,21 @@
       </w:r>
     </w:p>
     <w:p>
-      <w:r>
-        <w:t>InspectCode is lauched if the specified path is correct.</w:t>
+      <w:proofErr w:type="spellStart"/>
+      <w:r>
+        <w:t>InspectCode</w:t>
+      </w:r>
+      <w:proofErr w:type="spellEnd"/>
+      <w:r>
+        <w:t xml:space="preserve"> is </w:t>
+      </w:r>
+      <w:proofErr w:type="spellStart"/>
+      <w:r>
+        <w:t>lauched</w:t>
+      </w:r>
+      <w:proofErr w:type="spellEnd"/>
+      <w:r>
+        <w:t xml:space="preserve"> if the specified path is correct.</w:t>
       </w:r>
     </w:p>
     <w:p>
@@ -469,8 +581,13 @@
       </w:r>
     </w:p>
     <w:p>
-      <w:r>
-        <w:t>InspectCode is checking code and generating reports.</w:t>
+      <w:proofErr w:type="spellStart"/>
+      <w:r>
+        <w:t>InspectCode</w:t>
+      </w:r>
+      <w:proofErr w:type="spellEnd"/>
+      <w:r>
+        <w:t xml:space="preserve"> is checking code and generating reports.</w:t>
       </w:r>
     </w:p>
     <w:p>
@@ -570,9 +687,20 @@
       <w:pPr>
         <w:pStyle w:val="Heading3"/>
       </w:pPr>
+      <w:proofErr w:type="spellStart"/>
       <w:r>
         <w:lastRenderedPageBreak/>
-        <w:t>InspectCode Report link is Linked.</w:t>
+        <w:t>InspectCode</w:t>
+      </w:r>
+      <w:proofErr w:type="spellEnd"/>
+      <w:r>
+        <w:t xml:space="preserve"> Report link </w:t>
+      </w:r>
+      <w:r>
+        <w:t>is integrated at the end of the report</w:t>
+      </w:r>
+      <w:r>
+        <w:t>.</w:t>
       </w:r>
     </w:p>
     <w:p>
@@ -581,10 +709,10 @@
           <w:noProof/>
         </w:rPr>
         <w:drawing>
-          <wp:inline distT="0" distB="0" distL="0" distR="0" wp14:anchorId="07805099" wp14:editId="08A2C664">
+          <wp:inline distT="0" distB="0" distL="0" distR="0" wp14:anchorId="0B88C507" wp14:editId="03437FF8">
             <wp:extent cx="5486400" cy="4114800"/>
             <wp:effectExtent l="0" t="0" r="0" b="0"/>
-            <wp:docPr id="11" name="Picture 11"/>
+            <wp:docPr id="4" name="Picture 4"/>
             <wp:cNvGraphicFramePr>
               <a:graphicFrameLocks xmlns:a="http://schemas.openxmlformats.org/drawingml/2006/main" noChangeAspect="1"/>
             </wp:cNvGraphicFramePr>
@@ -618,24 +746,16 @@
       </w:r>
     </w:p>
     <w:p>
-      <w:pPr>
-        <w:pStyle w:val="Heading3"/>
-      </w:pPr>
-      <w:r>
-        <w:lastRenderedPageBreak/>
-        <w:t>Click InspecCode Report Link Opens the XML in IE.</w:t>
-      </w:r>
-    </w:p>
-    <w:p>
       <w:r>
         <w:rPr>
           <w:noProof/>
         </w:rPr>
+        <w:lastRenderedPageBreak/>
         <w:drawing>
-          <wp:inline distT="0" distB="0" distL="0" distR="0" wp14:anchorId="5C54C8BC" wp14:editId="17C8B2AA">
-            <wp:extent cx="5486400" cy="3865880"/>
-            <wp:effectExtent l="0" t="0" r="0" b="1270"/>
-            <wp:docPr id="12" name="Picture 12"/>
+          <wp:inline distT="0" distB="0" distL="0" distR="0" wp14:anchorId="7D6575C9" wp14:editId="6302E05C">
+            <wp:extent cx="5486400" cy="4114800"/>
+            <wp:effectExtent l="0" t="0" r="0" b="0"/>
+            <wp:docPr id="13" name="Picture 13"/>
             <wp:cNvGraphicFramePr>
               <a:graphicFrameLocks xmlns:a="http://schemas.openxmlformats.org/drawingml/2006/main" noChangeAspect="1"/>
             </wp:cNvGraphicFramePr>
@@ -655,7 +775,7 @@
                   <pic:spPr>
                     <a:xfrm>
                       <a:off x="0" y="0"/>
-                      <a:ext cx="5486400" cy="3865880"/>
+                      <a:ext cx="5486400" cy="4114800"/>
                     </a:xfrm>
                     <a:prstGeom prst="rect">
                       <a:avLst/>
@@ -667,16 +787,24 @@
           </wp:inline>
         </w:drawing>
       </w:r>
+      <w:bookmarkStart w:id="0" w:name="_GoBack"/>
+      <w:bookmarkEnd w:id="0"/>
     </w:p>
     <w:p>
       <w:pPr>
         <w:pStyle w:val="Heading3"/>
       </w:pPr>
       <w:r>
-        <w:t>Recent Run is Logged.</w:t>
-      </w:r>
-      <w:bookmarkStart w:id="0" w:name="_GoBack"/>
-      <w:bookmarkEnd w:id="0"/>
+        <w:t xml:space="preserve">Recent Run is </w:t>
+      </w:r>
+      <w:proofErr w:type="gramStart"/>
+      <w:r>
+        <w:t>Logged</w:t>
+      </w:r>
+      <w:proofErr w:type="gramEnd"/>
+      <w:r>
+        <w:t>.</w:t>
+      </w:r>
     </w:p>
     <w:p>
       <w:r>

</xml_diff>